<commit_message>
corrections in resume file
</commit_message>
<xml_diff>
--- a/doc/Bobrenko_frontend.docx
+++ b/doc/Bobrenko_frontend.docx
@@ -75,6 +75,9 @@
       <w:pPr>
         <w:spacing w:after="60"/>
         <w:jc w:val="both"/>
+        <w:rPr>
+          <w:lang w:val="en-US"/>
+        </w:rPr>
       </w:pPr>
       <w:r>
         <w:rPr>
@@ -86,6 +89,7 @@
       <w:r>
         <w:rPr>
           <w:b/>
+          <w:lang w:val="en-US"/>
         </w:rPr>
         <w:t>-</w:t>
       </w:r>
@@ -99,10 +103,14 @@
       <w:r>
         <w:rPr>
           <w:b/>
+          <w:lang w:val="en-US"/>
         </w:rPr>
         <w:t>:</w:t>
       </w:r>
       <w:r>
+        <w:rPr>
+          <w:lang w:val="en-US"/>
+        </w:rPr>
         <w:t xml:space="preserve"> </w:t>
       </w:r>
       <w:hyperlink r:id="rId7" w:history="1">
@@ -116,6 +124,7 @@
         <w:r>
           <w:rPr>
             <w:rStyle w:val="a3"/>
+            <w:lang w:val="en-US"/>
           </w:rPr>
           <w:t>@</w:t>
         </w:r>
@@ -129,6 +138,7 @@
         <w:r>
           <w:rPr>
             <w:rStyle w:val="a3"/>
+            <w:lang w:val="en-US"/>
           </w:rPr>
           <w:t>.</w:t>
         </w:r>
@@ -242,7 +252,20 @@
           <w:b/>
           <w:lang w:val="en-US"/>
         </w:rPr>
-        <w:t xml:space="preserve">: </w:t>
+        <w:t>:</w:t>
+      </w:r>
+      <w:r>
+        <w:rPr>
+          <w:b/>
+          <w:lang w:val="en-US"/>
+        </w:rPr>
+        <w:t xml:space="preserve">  </w:t>
+      </w:r>
+      <w:r>
+        <w:rPr>
+          <w:lang w:val="en-US"/>
+        </w:rPr>
+        <w:t>junior</w:t>
       </w:r>
       <w:r>
         <w:rPr>
@@ -273,18 +296,56 @@
           <w:shd w:val="clear" w:color="auto" w:fill="FFFFFF"/>
           <w:lang w:val="en-US"/>
         </w:rPr>
-        <w:t xml:space="preserve"> (junior)</w:t>
-      </w:r>
-      <w:r>
-        <w:rPr>
-          <w:color w:val="222222"/>
-          <w:shd w:val="clear" w:color="auto" w:fill="FFFFFF"/>
-          <w:lang w:val="en-US"/>
-        </w:rPr>
-        <w:t>,</w:t>
-      </w:r>
-      <w:r>
-        <w:rPr>
+        <w:t xml:space="preserve">, </w:t>
+      </w:r>
+      <w:r>
+        <w:rPr>
+          <w:color w:val="222222"/>
+          <w:shd w:val="clear" w:color="auto" w:fill="FFFFFF"/>
+          <w:lang w:val="en-US"/>
+        </w:rPr>
+        <w:t>junior</w:t>
+      </w:r>
+      <w:r>
+        <w:rPr>
+          <w:color w:val="222222"/>
+          <w:shd w:val="clear" w:color="auto" w:fill="FFFFFF"/>
+          <w:lang w:val="en-US"/>
+        </w:rPr>
+        <w:t xml:space="preserve"> javascript developer</w:t>
+      </w:r>
+    </w:p>
+    <w:p>
+      <w:pPr>
+        <w:spacing w:after="60"/>
+        <w:rPr>
+          <w:color w:val="222222"/>
+          <w:shd w:val="clear" w:color="auto" w:fill="FFFFFF"/>
+          <w:lang w:val="en-US"/>
+        </w:rPr>
+      </w:pPr>
+    </w:p>
+    <w:p>
+      <w:pPr>
+        <w:spacing w:after="60"/>
+        <w:rPr>
+          <w:b/>
+          <w:color w:val="222222"/>
+          <w:shd w:val="clear" w:color="auto" w:fill="FFFFFF"/>
+          <w:lang w:val="en-US"/>
+        </w:rPr>
+      </w:pPr>
+      <w:r>
+        <w:rPr>
+          <w:b/>
+          <w:color w:val="222222"/>
+          <w:shd w:val="clear" w:color="auto" w:fill="FFFFFF"/>
+        </w:rPr>
+        <w:t>Ключевые</w:t>
+      </w:r>
+      <w:r>
+        <w:rPr>
+          <w:b/>
           <w:color w:val="222222"/>
           <w:shd w:val="clear" w:color="auto" w:fill="FFFFFF"/>
           <w:lang w:val="en-US"/>
@@ -293,55 +354,29 @@
       </w:r>
       <w:r>
         <w:rPr>
-          <w:color w:val="222222"/>
-          <w:shd w:val="clear" w:color="auto" w:fill="FFFFFF"/>
-          <w:lang w:val="en-US"/>
-        </w:rPr>
-        <w:t>junior</w:t>
-      </w:r>
-      <w:r>
-        <w:rPr>
-          <w:color w:val="222222"/>
-          <w:shd w:val="clear" w:color="auto" w:fill="FFFFFF"/>
-          <w:lang w:val="en-US"/>
-        </w:rPr>
-        <w:t xml:space="preserve"> javascript developer</w:t>
-      </w:r>
-    </w:p>
-    <w:p>
-      <w:pPr>
-        <w:spacing w:after="60"/>
-        <w:rPr>
-          <w:color w:val="222222"/>
-          <w:shd w:val="clear" w:color="auto" w:fill="FFFFFF"/>
-          <w:lang w:val="en-US"/>
-        </w:rPr>
-      </w:pPr>
-    </w:p>
-    <w:p>
-      <w:pPr>
-        <w:spacing w:after="60"/>
-        <w:rPr>
-          <w:b/>
-          <w:color w:val="222222"/>
-          <w:shd w:val="clear" w:color="auto" w:fill="FFFFFF"/>
-        </w:rPr>
-      </w:pPr>
-      <w:r>
-        <w:rPr>
-          <w:b/>
-          <w:color w:val="222222"/>
-          <w:shd w:val="clear" w:color="auto" w:fill="FFFFFF"/>
-        </w:rPr>
-        <w:t>Ключевые навыки:</w:t>
-      </w:r>
-    </w:p>
-    <w:p>
-      <w:pPr>
-        <w:spacing w:after="60"/>
-        <w:rPr>
-          <w:color w:val="222222"/>
-          <w:shd w:val="clear" w:color="auto" w:fill="FFFFFF"/>
+          <w:b/>
+          <w:color w:val="222222"/>
+          <w:shd w:val="clear" w:color="auto" w:fill="FFFFFF"/>
+        </w:rPr>
+        <w:t>навыки</w:t>
+      </w:r>
+      <w:r>
+        <w:rPr>
+          <w:b/>
+          <w:color w:val="222222"/>
+          <w:shd w:val="clear" w:color="auto" w:fill="FFFFFF"/>
+          <w:lang w:val="en-US"/>
+        </w:rPr>
+        <w:t>:</w:t>
+      </w:r>
+    </w:p>
+    <w:p>
+      <w:pPr>
+        <w:spacing w:after="60"/>
+        <w:rPr>
+          <w:color w:val="222222"/>
+          <w:shd w:val="clear" w:color="auto" w:fill="FFFFFF"/>
+          <w:lang w:val="en-US"/>
         </w:rPr>
       </w:pPr>
       <w:r>
@@ -356,6 +391,7 @@
         <w:rPr>
           <w:color w:val="222222"/>
           <w:shd w:val="clear" w:color="auto" w:fill="FFFFFF"/>
+          <w:lang w:val="en-US"/>
         </w:rPr>
         <w:t>/</w:t>
       </w:r>
@@ -371,6 +407,7 @@
         <w:rPr>
           <w:color w:val="222222"/>
           <w:shd w:val="clear" w:color="auto" w:fill="FFFFFF"/>
+          <w:lang w:val="en-US"/>
         </w:rPr>
         <w:t xml:space="preserve">, </w:t>
       </w:r>
@@ -386,6 +423,7 @@
         <w:rPr>
           <w:color w:val="222222"/>
           <w:shd w:val="clear" w:color="auto" w:fill="FFFFFF"/>
+          <w:lang w:val="en-US"/>
         </w:rPr>
         <w:t xml:space="preserve">, </w:t>
       </w:r>
@@ -393,6 +431,7 @@
         <w:rPr>
           <w:color w:val="222222"/>
           <w:shd w:val="clear" w:color="auto" w:fill="FFFFFF"/>
+          <w:lang w:val="en-US"/>
         </w:rPr>
         <w:t xml:space="preserve"> </w:t>
       </w:r>
@@ -408,6 +447,7 @@
         <w:rPr>
           <w:color w:val="222222"/>
           <w:shd w:val="clear" w:color="auto" w:fill="FFFFFF"/>
+          <w:lang w:val="en-US"/>
         </w:rPr>
         <w:t xml:space="preserve">, </w:t>
       </w:r>
@@ -423,6 +463,7 @@
         <w:rPr>
           <w:color w:val="222222"/>
           <w:shd w:val="clear" w:color="auto" w:fill="FFFFFF"/>
+          <w:lang w:val="en-US"/>
         </w:rPr>
         <w:t xml:space="preserve">, </w:t>
       </w:r>
@@ -438,6 +479,7 @@
         <w:rPr>
           <w:color w:val="222222"/>
           <w:shd w:val="clear" w:color="auto" w:fill="FFFFFF"/>
+          <w:lang w:val="en-US"/>
         </w:rPr>
         <w:t xml:space="preserve">, </w:t>
       </w:r>
@@ -453,6 +495,7 @@
         <w:rPr>
           <w:color w:val="222222"/>
           <w:shd w:val="clear" w:color="auto" w:fill="FFFFFF"/>
+          <w:lang w:val="en-US"/>
         </w:rPr>
         <w:t xml:space="preserve"> </w:t>
       </w:r>
@@ -468,6 +511,7 @@
         <w:rPr>
           <w:color w:val="222222"/>
           <w:shd w:val="clear" w:color="auto" w:fill="FFFFFF"/>
+          <w:lang w:val="en-US"/>
         </w:rPr>
         <w:t>!</w:t>
       </w:r>
@@ -475,6 +519,7 @@
         <w:rPr>
           <w:color w:val="222222"/>
           <w:shd w:val="clear" w:color="auto" w:fill="FFFFFF"/>
+          <w:lang w:val="en-US"/>
         </w:rPr>
         <w:t xml:space="preserve">, </w:t>
       </w:r>
@@ -490,6 +535,7 @@
         <w:rPr>
           <w:color w:val="222222"/>
           <w:shd w:val="clear" w:color="auto" w:fill="FFFFFF"/>
+          <w:lang w:val="en-US"/>
         </w:rPr>
         <w:t xml:space="preserve">  </w:t>
       </w:r>
@@ -505,6 +551,7 @@
         <w:rPr>
           <w:color w:val="222222"/>
           <w:shd w:val="clear" w:color="auto" w:fill="FFFFFF"/>
+          <w:lang w:val="en-US"/>
         </w:rPr>
         <w:t xml:space="preserve">, </w:t>
       </w:r>
@@ -520,8 +567,54 @@
         <w:rPr>
           <w:color w:val="222222"/>
           <w:shd w:val="clear" w:color="auto" w:fill="FFFFFF"/>
-        </w:rPr>
-        <w:t>, эффективное деловое общение.</w:t>
+          <w:lang w:val="en-US"/>
+        </w:rPr>
+        <w:t xml:space="preserve">, </w:t>
+      </w:r>
+      <w:r>
+        <w:rPr>
+          <w:color w:val="222222"/>
+          <w:shd w:val="clear" w:color="auto" w:fill="FFFFFF"/>
+        </w:rPr>
+        <w:t>эффективное</w:t>
+      </w:r>
+      <w:r>
+        <w:rPr>
+          <w:color w:val="222222"/>
+          <w:shd w:val="clear" w:color="auto" w:fill="FFFFFF"/>
+          <w:lang w:val="en-US"/>
+        </w:rPr>
+        <w:t xml:space="preserve"> </w:t>
+      </w:r>
+      <w:r>
+        <w:rPr>
+          <w:color w:val="222222"/>
+          <w:shd w:val="clear" w:color="auto" w:fill="FFFFFF"/>
+        </w:rPr>
+        <w:t>деловое</w:t>
+      </w:r>
+      <w:r>
+        <w:rPr>
+          <w:color w:val="222222"/>
+          <w:shd w:val="clear" w:color="auto" w:fill="FFFFFF"/>
+          <w:lang w:val="en-US"/>
+        </w:rPr>
+        <w:t xml:space="preserve"> </w:t>
+      </w:r>
+      <w:r>
+        <w:rPr>
+          <w:color w:val="222222"/>
+          <w:shd w:val="clear" w:color="auto" w:fill="FFFFFF"/>
+        </w:rPr>
+        <w:t>общение</w:t>
+      </w:r>
+      <w:r>
+        <w:rPr>
+          <w:color w:val="222222"/>
+          <w:shd w:val="clear" w:color="auto" w:fill="FFFFFF"/>
+          <w:lang w:val="en-US"/>
+        </w:rPr>
+        <w:t>.</w:t>
       </w:r>
     </w:p>
     <w:p>
@@ -530,8 +623,14 @@
           <w:tab w:val="left" w:pos="2790"/>
         </w:tabs>
         <w:jc w:val="both"/>
-      </w:pPr>
-      <w:r>
+        <w:rPr>
+          <w:lang w:val="en-US"/>
+        </w:rPr>
+      </w:pPr>
+      <w:r>
+        <w:rPr>
+          <w:lang w:val="en-US"/>
+        </w:rPr>
         <w:tab/>
       </w:r>
     </w:p>
@@ -598,7 +697,20 @@
           <w:b/>
           <w:lang w:val="en-US"/>
         </w:rPr>
-        <w:t>Frontend f</w:t>
+        <w:t>Frontend</w:t>
+      </w:r>
+      <w:r>
+        <w:rPr>
+          <w:b/>
+        </w:rPr>
+        <w:t xml:space="preserve"> </w:t>
+      </w:r>
+      <w:r>
+        <w:rPr>
+          <w:b/>
+          <w:lang w:val="en-US"/>
+        </w:rPr>
+        <w:t>f</w:t>
       </w:r>
       <w:r>
         <w:rPr>
@@ -626,19 +738,7 @@
           <w:rPr>
             <w:rStyle w:val="a3"/>
           </w:rPr>
-          <w:t>Портф</w:t>
-        </w:r>
-        <w:r>
-          <w:rPr>
-            <w:rStyle w:val="a3"/>
-          </w:rPr>
-          <w:t>о</w:t>
-        </w:r>
-        <w:r>
-          <w:rPr>
-            <w:rStyle w:val="a3"/>
-          </w:rPr>
-          <w:t>лио</w:t>
+          <w:t>Портфолио</w:t>
         </w:r>
       </w:hyperlink>
     </w:p>
@@ -2120,27 +2220,9 @@
   </w:abstractNum>
   <w:num w:numId="1">
     <w:abstractNumId w:val="1"/>
-    <w:lvlOverride w:ilvl="0"/>
-    <w:lvlOverride w:ilvl="1"/>
-    <w:lvlOverride w:ilvl="2"/>
-    <w:lvlOverride w:ilvl="3"/>
-    <w:lvlOverride w:ilvl="4"/>
-    <w:lvlOverride w:ilvl="5"/>
-    <w:lvlOverride w:ilvl="6"/>
-    <w:lvlOverride w:ilvl="7"/>
-    <w:lvlOverride w:ilvl="8"/>
   </w:num>
   <w:num w:numId="2">
     <w:abstractNumId w:val="2"/>
-    <w:lvlOverride w:ilvl="0"/>
-    <w:lvlOverride w:ilvl="1"/>
-    <w:lvlOverride w:ilvl="2"/>
-    <w:lvlOverride w:ilvl="3"/>
-    <w:lvlOverride w:ilvl="4"/>
-    <w:lvlOverride w:ilvl="5"/>
-    <w:lvlOverride w:ilvl="6"/>
-    <w:lvlOverride w:ilvl="7"/>
-    <w:lvlOverride w:ilvl="8"/>
   </w:num>
   <w:num w:numId="3">
     <w:abstractNumId w:val="1"/>

</xml_diff>

<commit_message>
added corrected resume file
</commit_message>
<xml_diff>
--- a/doc/Bobrenko_frontend.docx
+++ b/doc/Bobrenko_frontend.docx
@@ -69,6 +69,29 @@
       </w:r>
       <w:r>
         <w:t xml:space="preserve">  (093) 746-40-78</w:t>
+      </w:r>
+    </w:p>
+    <w:p>
+      <w:pPr>
+        <w:spacing w:after="60"/>
+        <w:jc w:val="both"/>
+        <w:rPr>
+          <w:b/>
+          <w:lang w:val="en-US"/>
+        </w:rPr>
+      </w:pPr>
+      <w:r>
+        <w:rPr>
+          <w:b/>
+          <w:lang w:val="en-US"/>
+        </w:rPr>
+        <w:t xml:space="preserve">Skype: </w:t>
+      </w:r>
+      <w:r>
+        <w:rPr>
+          <w:lang w:val="en-US"/>
+        </w:rPr>
+        <w:t>en1ight</w:t>
       </w:r>
     </w:p>
     <w:p>
@@ -155,9 +178,6 @@
       <w:pPr>
         <w:spacing w:after="60"/>
         <w:jc w:val="both"/>
-        <w:rPr>
-          <w:lang w:val="en-US"/>
-        </w:rPr>
       </w:pPr>
       <w:r>
         <w:rPr>
@@ -168,14 +188,10 @@
       <w:r>
         <w:rPr>
           <w:b/>
-          <w:lang w:val="en-US"/>
         </w:rPr>
         <w:t>:</w:t>
       </w:r>
       <w:r>
-        <w:rPr>
-          <w:lang w:val="en-US"/>
-        </w:rPr>
         <w:t xml:space="preserve"> </w:t>
       </w:r>
       <w:hyperlink r:id="rId8" w:history="1">
@@ -184,7 +200,59 @@
             <w:rStyle w:val="a3"/>
             <w:lang w:val="en-US"/>
           </w:rPr>
-          <w:t>http://en1ight.github.io</w:t>
+          <w:t>http</w:t>
+        </w:r>
+        <w:r>
+          <w:rPr>
+            <w:rStyle w:val="a3"/>
+          </w:rPr>
+          <w:t>://</w:t>
+        </w:r>
+        <w:r>
+          <w:rPr>
+            <w:rStyle w:val="a3"/>
+            <w:lang w:val="en-US"/>
+          </w:rPr>
+          <w:t>en</w:t>
+        </w:r>
+        <w:r>
+          <w:rPr>
+            <w:rStyle w:val="a3"/>
+          </w:rPr>
+          <w:t>1</w:t>
+        </w:r>
+        <w:r>
+          <w:rPr>
+            <w:rStyle w:val="a3"/>
+            <w:lang w:val="en-US"/>
+          </w:rPr>
+          <w:t>ight</w:t>
+        </w:r>
+        <w:r>
+          <w:rPr>
+            <w:rStyle w:val="a3"/>
+          </w:rPr>
+          <w:t>.</w:t>
+        </w:r>
+        <w:r>
+          <w:rPr>
+            <w:rStyle w:val="a3"/>
+            <w:lang w:val="en-US"/>
+          </w:rPr>
+          <w:t>github</w:t>
+        </w:r>
+        <w:r>
+          <w:rPr>
+            <w:rStyle w:val="a3"/>
+          </w:rPr>
+          <w:t>.</w:t>
+        </w:r>
+        <w:r>
+          <w:rPr>
+            <w:rStyle w:val="a3"/>
+            <w:lang w:val="en-US"/>
+          </w:rPr>
+          <w:t>io</w:t>
         </w:r>
       </w:hyperlink>
     </w:p>
@@ -192,9 +260,6 @@
       <w:pPr>
         <w:spacing w:after="60"/>
         <w:jc w:val="both"/>
-        <w:rPr>
-          <w:lang w:val="en-US"/>
-        </w:rPr>
       </w:pPr>
       <w:r>
         <w:rPr>
@@ -205,7 +270,6 @@
       <w:r>
         <w:rPr>
           <w:b/>
-          <w:lang w:val="en-US"/>
         </w:rPr>
         <w:t xml:space="preserve"> </w:t>
       </w:r>
@@ -218,14 +282,10 @@
       <w:r>
         <w:rPr>
           <w:b/>
-          <w:lang w:val="en-US"/>
         </w:rPr>
         <w:t>:</w:t>
       </w:r>
       <w:r>
-        <w:rPr>
-          <w:lang w:val="en-US"/>
-        </w:rPr>
         <w:t xml:space="preserve"> </w:t>
       </w:r>
       <w:r>
@@ -569,14 +629,7 @@
           <w:shd w:val="clear" w:color="auto" w:fill="FFFFFF"/>
           <w:lang w:val="en-US"/>
         </w:rPr>
-        <w:t xml:space="preserve">, </w:t>
-      </w:r>
-      <w:r>
-        <w:rPr>
-          <w:color w:val="222222"/>
-          <w:shd w:val="clear" w:color="auto" w:fill="FFFFFF"/>
-        </w:rPr>
-        <w:t>эффективное</w:t>
+        <w:t>,</w:t>
       </w:r>
       <w:r>
         <w:rPr>
@@ -591,7 +644,7 @@
           <w:color w:val="222222"/>
           <w:shd w:val="clear" w:color="auto" w:fill="FFFFFF"/>
         </w:rPr>
-        <w:t>деловое</w:t>
+        <w:t>навыки</w:t>
       </w:r>
       <w:r>
         <w:rPr>
@@ -606,7 +659,22 @@
           <w:color w:val="222222"/>
           <w:shd w:val="clear" w:color="auto" w:fill="FFFFFF"/>
         </w:rPr>
-        <w:t>общение</w:t>
+        <w:t>эффективной</w:t>
+      </w:r>
+      <w:r>
+        <w:rPr>
+          <w:color w:val="222222"/>
+          <w:shd w:val="clear" w:color="auto" w:fill="FFFFFF"/>
+          <w:lang w:val="en-US"/>
+        </w:rPr>
+        <w:t xml:space="preserve"> </w:t>
+      </w:r>
+      <w:r>
+        <w:rPr>
+          <w:color w:val="222222"/>
+          <w:shd w:val="clear" w:color="auto" w:fill="FFFFFF"/>
+        </w:rPr>
+        <w:t>коммуникации</w:t>
       </w:r>
       <w:r>
         <w:rPr>
@@ -741,15 +809,6 @@
           <w:t>Портфолио</w:t>
         </w:r>
       </w:hyperlink>
-    </w:p>
-    <w:p>
-      <w:pPr>
-        <w:spacing w:after="60"/>
-        <w:jc w:val="both"/>
-        <w:rPr>
-          <w:b/>
-        </w:rPr>
-      </w:pPr>
     </w:p>
     <w:p>
       <w:pPr>
@@ -984,7 +1043,13 @@
         <w:t xml:space="preserve"> </w:t>
       </w:r>
       <w:r>
-        <w:t xml:space="preserve">на уровне верстальщика (натягивать верстку на </w:t>
+        <w:t>на уровне верстальщика (</w:t>
+      </w:r>
+      <w:r>
+        <w:t>внедрять верстку в</w:t>
+      </w:r>
+      <w:r>
+        <w:t xml:space="preserve"> </w:t>
       </w:r>
       <w:r>
         <w:rPr>
@@ -1414,16 +1479,11 @@
         <w:t xml:space="preserve"> по книгам и статьям</w:t>
       </w:r>
       <w:r>
-        <w:t>, примерно за 3 месяца до ухода из компании.</w:t>
-      </w:r>
-    </w:p>
-    <w:p>
-      <w:pPr>
-        <w:jc w:val="both"/>
-        <w:rPr>
-          <w:b/>
-        </w:rPr>
-      </w:pPr>
+        <w:t xml:space="preserve">, примерно за 3 месяца </w:t>
+      </w:r>
+      <w:r>
+        <w:t>до ухода из компании.</w:t>
+      </w:r>
     </w:p>
     <w:p>
       <w:pPr>

</xml_diff>

<commit_message>
one more corrections in resume file
</commit_message>
<xml_diff>
--- a/doc/Bobrenko_frontend.docx
+++ b/doc/Bobrenko_frontend.docx
@@ -1005,7 +1005,19 @@
         <w:t>уровне</w:t>
       </w:r>
       <w:r>
-        <w:t xml:space="preserve"> продвинутого пользователя, частенько доводилось самому делать изображения (фон, картинки и т.д.) под готовящийся сайт.</w:t>
+        <w:t xml:space="preserve"> продвинутого пользователя, частенько </w:t>
+      </w:r>
+      <w:r>
+        <w:t>приходилось</w:t>
+      </w:r>
+      <w:r>
+        <w:t xml:space="preserve"> самому делать изображения (фон, </w:t>
+      </w:r>
+      <w:r>
+        <w:t>кнопки, слайдер</w:t>
+      </w:r>
+      <w:r>
+        <w:t xml:space="preserve"> и т.д.) под готовящийся сайт.</w:t>
       </w:r>
     </w:p>
     <w:p>

</xml_diff>

<commit_message>
added corrected resume versiion
</commit_message>
<xml_diff>
--- a/doc/Bobrenko_frontend.docx
+++ b/doc/Bobrenko_frontend.docx
@@ -541,6 +541,62 @@
           <w:shd w:val="clear" w:color="auto" w:fill="FFFFFF"/>
           <w:lang w:val="en-US"/>
         </w:rPr>
+        <w:t>,</w:t>
+      </w:r>
+      <w:r>
+        <w:rPr>
+          <w:color w:val="222222"/>
+          <w:shd w:val="clear" w:color="auto" w:fill="FFFFFF"/>
+          <w:lang w:val="en-US"/>
+        </w:rPr>
+        <w:t xml:space="preserve"> </w:t>
+      </w:r>
+      <w:r>
+        <w:rPr>
+          <w:color w:val="222222"/>
+          <w:shd w:val="clear" w:color="auto" w:fill="FFFFFF"/>
+          <w:lang w:val="en-US"/>
+        </w:rPr>
+        <w:t xml:space="preserve"> </w:t>
+      </w:r>
+      <w:r>
+        <w:rPr>
+          <w:color w:val="222222"/>
+          <w:shd w:val="clear" w:color="auto" w:fill="FFFFFF"/>
+          <w:lang w:val="en-US"/>
+        </w:rPr>
+        <w:t>Joomla</w:t>
+      </w:r>
+      <w:r>
+        <w:rPr>
+          <w:color w:val="222222"/>
+          <w:shd w:val="clear" w:color="auto" w:fill="FFFFFF"/>
+          <w:lang w:val="en-US"/>
+        </w:rPr>
+        <w:t>!</w:t>
+      </w:r>
+      <w:r>
+        <w:rPr>
+          <w:color w:val="222222"/>
+          <w:shd w:val="clear" w:color="auto" w:fill="FFFFFF"/>
+          <w:lang w:val="en-US"/>
+        </w:rPr>
+        <w:t xml:space="preserve">,  </w:t>
+      </w:r>
+      <w:r>
+        <w:rPr>
+          <w:color w:val="222222"/>
+          <w:shd w:val="clear" w:color="auto" w:fill="FFFFFF"/>
+          <w:lang w:val="en-US"/>
+        </w:rPr>
+        <w:t>WordPress</w:t>
+      </w:r>
+      <w:r>
+        <w:rPr>
+          <w:color w:val="222222"/>
+          <w:shd w:val="clear" w:color="auto" w:fill="FFFFFF"/>
+          <w:lang w:val="en-US"/>
+        </w:rPr>
         <w:t xml:space="preserve">, </w:t>
       </w:r>
       <w:r>
@@ -549,7 +605,15 @@
           <w:shd w:val="clear" w:color="auto" w:fill="FFFFFF"/>
           <w:lang w:val="en-US"/>
         </w:rPr>
-        <w:t>CMS</w:t>
+        <w:t>Git</w:t>
+      </w:r>
+      <w:r>
+        <w:rPr>
+          <w:color w:val="222222"/>
+          <w:shd w:val="clear" w:color="auto" w:fill="FFFFFF"/>
+          <w:lang w:val="en-US"/>
+        </w:rPr>
+        <w:t>,</w:t>
       </w:r>
       <w:r>
         <w:rPr>
@@ -563,73 +627,8 @@
         <w:rPr>
           <w:color w:val="222222"/>
           <w:shd w:val="clear" w:color="auto" w:fill="FFFFFF"/>
-          <w:lang w:val="en-US"/>
-        </w:rPr>
-        <w:t>Joomla</w:t>
-      </w:r>
-      <w:r>
-        <w:rPr>
-          <w:color w:val="222222"/>
-          <w:shd w:val="clear" w:color="auto" w:fill="FFFFFF"/>
-          <w:lang w:val="en-US"/>
-        </w:rPr>
-        <w:t>!</w:t>
-      </w:r>
-      <w:r>
-        <w:rPr>
-          <w:color w:val="222222"/>
-          <w:shd w:val="clear" w:color="auto" w:fill="FFFFFF"/>
-          <w:lang w:val="en-US"/>
-        </w:rPr>
-        <w:t xml:space="preserve">, </w:t>
-      </w:r>
-      <w:r>
-        <w:rPr>
-          <w:color w:val="222222"/>
-          <w:shd w:val="clear" w:color="auto" w:fill="FFFFFF"/>
-          <w:lang w:val="en-US"/>
-        </w:rPr>
-        <w:t>CMS</w:t>
-      </w:r>
-      <w:r>
-        <w:rPr>
-          <w:color w:val="222222"/>
-          <w:shd w:val="clear" w:color="auto" w:fill="FFFFFF"/>
-          <w:lang w:val="en-US"/>
-        </w:rPr>
-        <w:t xml:space="preserve">  </w:t>
-      </w:r>
-      <w:r>
-        <w:rPr>
-          <w:color w:val="222222"/>
-          <w:shd w:val="clear" w:color="auto" w:fill="FFFFFF"/>
-          <w:lang w:val="en-US"/>
-        </w:rPr>
-        <w:t>WordPress</w:t>
-      </w:r>
-      <w:r>
-        <w:rPr>
-          <w:color w:val="222222"/>
-          <w:shd w:val="clear" w:color="auto" w:fill="FFFFFF"/>
-          <w:lang w:val="en-US"/>
-        </w:rPr>
-        <w:t xml:space="preserve">, </w:t>
-      </w:r>
-      <w:r>
-        <w:rPr>
-          <w:color w:val="222222"/>
-          <w:shd w:val="clear" w:color="auto" w:fill="FFFFFF"/>
-          <w:lang w:val="en-US"/>
-        </w:rPr>
-        <w:t>Git</w:t>
-      </w:r>
-      <w:r>
-        <w:rPr>
-          <w:color w:val="222222"/>
-          <w:shd w:val="clear" w:color="auto" w:fill="FFFFFF"/>
-          <w:lang w:val="en-US"/>
-        </w:rPr>
-        <w:t>,</w:t>
+        </w:rPr>
+        <w:t>эффективная</w:t>
       </w:r>
       <w:r>
         <w:rPr>
@@ -644,37 +643,14 @@
           <w:color w:val="222222"/>
           <w:shd w:val="clear" w:color="auto" w:fill="FFFFFF"/>
         </w:rPr>
-        <w:t>навыки</w:t>
-      </w:r>
-      <w:r>
-        <w:rPr>
-          <w:color w:val="222222"/>
-          <w:shd w:val="clear" w:color="auto" w:fill="FFFFFF"/>
-          <w:lang w:val="en-US"/>
-        </w:rPr>
-        <w:t xml:space="preserve"> </w:t>
-      </w:r>
-      <w:r>
-        <w:rPr>
-          <w:color w:val="222222"/>
-          <w:shd w:val="clear" w:color="auto" w:fill="FFFFFF"/>
-        </w:rPr>
-        <w:t>эффективной</w:t>
-      </w:r>
-      <w:r>
-        <w:rPr>
-          <w:color w:val="222222"/>
-          <w:shd w:val="clear" w:color="auto" w:fill="FFFFFF"/>
-          <w:lang w:val="en-US"/>
-        </w:rPr>
-        <w:t xml:space="preserve"> </w:t>
-      </w:r>
-      <w:r>
-        <w:rPr>
-          <w:color w:val="222222"/>
-          <w:shd w:val="clear" w:color="auto" w:fill="FFFFFF"/>
-        </w:rPr>
-        <w:t>коммуникации</w:t>
+        <w:t>коммуникаци</w:t>
+      </w:r>
+      <w:r>
+        <w:rPr>
+          <w:color w:val="222222"/>
+          <w:shd w:val="clear" w:color="auto" w:fill="FFFFFF"/>
+        </w:rPr>
+        <w:t>я</w:t>
       </w:r>
       <w:r>
         <w:rPr>
@@ -793,10 +769,10 @@
         <w:jc w:val="both"/>
       </w:pPr>
       <w:r>
-        <w:t>Поскольку основная цель - самообучение, фриланс-заказы ищу не активно, приходят по старым связям</w:t>
-      </w:r>
-      <w:r>
-        <w:t>. В данный момент на разных стадиях находятся два проекта</w:t>
+        <w:t>Заказы ищу не активно, много времени уделяю самообразованию.</w:t>
+      </w:r>
+      <w:r>
+        <w:t xml:space="preserve"> В данный момент на разных стадиях находятся два проекта</w:t>
       </w:r>
       <w:r>
         <w:t xml:space="preserve">, более подробно смотрите на моем сайте, в разделе </w:t>
@@ -970,7 +946,10 @@
         <w:jc w:val="both"/>
       </w:pPr>
       <w:r>
-        <w:t>Полное ведения проекта, от контакта с заказчиком, до сдачи работ.</w:t>
+        <w:t>Полное ведение</w:t>
+      </w:r>
+      <w:r>
+        <w:t xml:space="preserve"> проекта, от контакта с заказчиком, до сдачи работ.</w:t>
       </w:r>
     </w:p>
     <w:p>
@@ -1058,7 +1037,10 @@
         <w:t>на уровне верстальщика (</w:t>
       </w:r>
       <w:r>
-        <w:t>внедрять верстку в</w:t>
+        <w:t>внедрение верстки</w:t>
+      </w:r>
+      <w:r>
+        <w:t xml:space="preserve"> в</w:t>
       </w:r>
       <w:r>
         <w:t xml:space="preserve"> </w:t>
@@ -1278,24 +1260,7 @@
         <w:jc w:val="both"/>
       </w:pPr>
       <w:r>
-        <w:t xml:space="preserve">Причины ухода из компании </w:t>
-      </w:r>
-      <w:r>
-        <w:t xml:space="preserve">более </w:t>
-      </w:r>
-      <w:r>
-        <w:t xml:space="preserve">подробно расписаны на моем сайте, в разделе </w:t>
-      </w:r>
-      <w:hyperlink r:id="rId13" w:history="1">
-        <w:r>
-          <w:rPr>
-            <w:rStyle w:val="a3"/>
-          </w:rPr>
-          <w:t>Обо мне</w:t>
-        </w:r>
-      </w:hyperlink>
-      <w:r>
-        <w:t xml:space="preserve">. Основными задачами на посту главы отдела </w:t>
+        <w:t xml:space="preserve">Основными задачами на посту главы отдела </w:t>
       </w:r>
       <w:r>
         <w:t xml:space="preserve">персонала </w:t>
@@ -1412,7 +1377,7 @@
     <w:p>
       <w:pPr>
         <w:spacing w:after="20"/>
-        <w:ind w:left="1210"/>
+        <w:ind w:left="850"/>
         <w:jc w:val="both"/>
       </w:pPr>
     </w:p>
@@ -1422,80 +1387,31 @@
         <w:jc w:val="both"/>
       </w:pPr>
       <w:r>
-        <w:t>Так сложилось, что большей частью я общался</w:t>
-      </w:r>
-      <w:r>
-        <w:t xml:space="preserve"> с </w:t>
-      </w:r>
-      <w:r>
-        <w:t>программистами</w:t>
-      </w:r>
-      <w:r>
-        <w:t xml:space="preserve"> внутри коллектива, </w:t>
-      </w:r>
-      <w:r>
-        <w:t xml:space="preserve">"варился" в их настроениях, стремлениях и увлечениях. Благодаря </w:t>
-      </w:r>
-      <w:r>
-        <w:t>такому общению</w:t>
-      </w:r>
-      <w:r>
-        <w:t xml:space="preserve">, </w:t>
-      </w:r>
-      <w:r>
-        <w:t xml:space="preserve">я </w:t>
-      </w:r>
-      <w:r>
-        <w:t>узнал</w:t>
-      </w:r>
-      <w:r>
-        <w:t xml:space="preserve"> </w:t>
-      </w:r>
-      <w:r>
-        <w:t>много нового об особенностях</w:t>
-      </w:r>
-      <w:r>
-        <w:t xml:space="preserve"> ведения крупных проектов</w:t>
-      </w:r>
-      <w:r>
-        <w:t xml:space="preserve">, критериев успешности и основных ошибках </w:t>
-      </w:r>
-      <w:r>
-        <w:t xml:space="preserve">"усредненного" </w:t>
-      </w:r>
-      <w:r>
-        <w:t>программист</w:t>
-      </w:r>
-      <w:r>
-        <w:t xml:space="preserve">а; эти же знания помогали мне эффективно подбирать </w:t>
-      </w:r>
-      <w:r>
-        <w:rPr>
-          <w:lang w:val="en-US"/>
-        </w:rPr>
-        <w:t>IT</w:t>
-      </w:r>
-      <w:r>
-        <w:t xml:space="preserve"> персонал.</w:t>
-      </w:r>
-    </w:p>
-    <w:p>
-      <w:pPr>
-        <w:spacing w:after="20"/>
-        <w:jc w:val="both"/>
-      </w:pPr>
-      <w:r>
-        <w:t>Обучение верстке начал с самообразования</w:t>
-      </w:r>
-      <w:r>
-        <w:t xml:space="preserve"> по книгам и статьям</w:t>
-      </w:r>
-      <w:r>
-        <w:t xml:space="preserve">, примерно за 3 месяца </w:t>
-      </w:r>
-      <w:r>
-        <w:t>до ухода из компании.</w:t>
-      </w:r>
+        <w:rPr>
+          <w:b/>
+        </w:rPr>
+        <w:t>Осенью 2014</w:t>
+      </w:r>
+      <w:r>
+        <w:t xml:space="preserve"> увлекся версткой, что в последствии </w:t>
+      </w:r>
+      <w:r>
+        <w:t>вылилось в решение</w:t>
+      </w:r>
+      <w:r>
+        <w:t xml:space="preserve"> заниматься фронтендом, как основным видом деятельности</w:t>
+      </w:r>
+      <w:r>
+        <w:t>.</w:t>
+      </w:r>
+    </w:p>
+    <w:p>
+      <w:pPr>
+        <w:jc w:val="both"/>
+        <w:rPr>
+          <w:b/>
+        </w:rPr>
+      </w:pPr>
     </w:p>
     <w:p>
       <w:pPr>
@@ -1568,6 +1484,7 @@
         <w:rPr>
           <w:b/>
         </w:rPr>
+        <w:lastRenderedPageBreak/>
         <w:t>05.2010-07.2011</w:t>
       </w:r>
       <w:r>
@@ -1866,7 +1783,7 @@
     </w:p>
     <w:p/>
     <w:sectPr>
-      <w:footerReference w:type="default" r:id="rId14"/>
+      <w:footerReference w:type="default" r:id="rId13"/>
       <w:pgSz w:w="11906" w:h="16838"/>
       <w:pgMar w:top="720" w:right="720" w:bottom="720" w:left="720" w:header="708" w:footer="0" w:gutter="0"/>
       <w:cols w:space="708"/>

</xml_diff>

<commit_message>
added linkedin link on resume
</commit_message>
<xml_diff>
--- a/doc/Bobrenko_frontend.docx
+++ b/doc/Bobrenko_frontend.docx
@@ -260,6 +260,46 @@
       <w:pPr>
         <w:spacing w:after="60"/>
         <w:jc w:val="both"/>
+        <w:rPr>
+          <w:b/>
+          <w:lang w:val="en-US"/>
+        </w:rPr>
+      </w:pPr>
+      <w:r>
+        <w:rPr>
+          <w:b/>
+          <w:lang w:val="en-US"/>
+        </w:rPr>
+        <w:t>Linkedin</w:t>
+      </w:r>
+      <w:r>
+        <w:rPr>
+          <w:b/>
+          <w:lang w:val="en-US"/>
+        </w:rPr>
+        <w:t xml:space="preserve">: </w:t>
+      </w:r>
+      <w:hyperlink r:id="rId9" w:history="1">
+        <w:r>
+          <w:rPr>
+            <w:rStyle w:val="a3"/>
+            <w:lang w:val="en-US"/>
+          </w:rPr>
+          <w:t>https://www.linkedin.com/in/en1ight</w:t>
+        </w:r>
+      </w:hyperlink>
+      <w:r>
+        <w:rPr>
+          <w:b/>
+          <w:lang w:val="en-US"/>
+        </w:rPr>
+        <w:t xml:space="preserve"> </w:t>
+      </w:r>
+    </w:p>
+    <w:p>
+      <w:pPr>
+        <w:spacing w:after="60"/>
+        <w:jc w:val="both"/>
       </w:pPr>
       <w:r>
         <w:rPr>
@@ -777,7 +817,7 @@
       <w:r>
         <w:t xml:space="preserve">, более подробно смотрите на моем сайте, в разделе </w:t>
       </w:r>
-      <w:hyperlink r:id="rId9" w:history="1">
+      <w:hyperlink r:id="rId10" w:history="1">
         <w:r>
           <w:rPr>
             <w:rStyle w:val="a3"/>
@@ -871,7 +911,7 @@
         </w:rPr>
         <w:t xml:space="preserve"> "</w:t>
       </w:r>
-      <w:hyperlink r:id="rId10" w:history="1">
+      <w:hyperlink r:id="rId11" w:history="1">
         <w:r>
           <w:rPr>
             <w:rStyle w:val="a3"/>
@@ -920,7 +960,7 @@
       <w:r>
         <w:t xml:space="preserve"> </w:t>
       </w:r>
-      <w:hyperlink r:id="rId11" w:history="1">
+      <w:hyperlink r:id="rId12" w:history="1">
         <w:r>
           <w:rPr>
             <w:rStyle w:val="a3"/>
@@ -1196,7 +1236,7 @@
         </w:rPr>
         <w:t xml:space="preserve">в </w:t>
       </w:r>
-      <w:hyperlink r:id="rId12" w:history="1">
+      <w:hyperlink r:id="rId13" w:history="1">
         <w:r>
           <w:rPr>
             <w:rStyle w:val="a3"/>
@@ -1484,7 +1524,6 @@
         <w:rPr>
           <w:b/>
         </w:rPr>
-        <w:lastRenderedPageBreak/>
         <w:t>05.2010-07.2011</w:t>
       </w:r>
       <w:r>
@@ -1783,7 +1822,7 @@
     </w:p>
     <w:p/>
     <w:sectPr>
-      <w:footerReference w:type="default" r:id="rId13"/>
+      <w:footerReference w:type="default" r:id="rId14"/>
       <w:pgSz w:w="11906" w:h="16838"/>
       <w:pgMar w:top="720" w:right="720" w:bottom="720" w:left="720" w:header="708" w:footer="0" w:gutter="0"/>
       <w:cols w:space="708"/>

</xml_diff>